<commit_message>
Addition of second Part
</commit_message>
<xml_diff>
--- a/1. Understanding NDP101/1. Notes and References.docx
+++ b/1. Understanding NDP101/1. Notes and References.docx
@@ -12,7 +12,49 @@
         <w:rPr>
           <w:lang w:val="en-US"/>
         </w:rPr>
-        <w:t>Embedded AI Application</w:t>
+        <w:t xml:space="preserve">Tiny </w:t>
+      </w:r>
+      <w:r>
+        <w:rPr>
+          <w:lang w:val="en-US"/>
+        </w:rPr>
+        <w:t xml:space="preserve">Embedded AI </w:t>
+      </w:r>
+      <w:r>
+        <w:rPr>
+          <w:lang w:val="en-US"/>
+        </w:rPr>
+        <w:t xml:space="preserve">Voice Recognition </w:t>
+      </w:r>
+      <w:r>
+        <w:rPr>
+          <w:lang w:val="en-US"/>
+        </w:rPr>
+        <w:t>Application</w:t>
+      </w:r>
+    </w:p>
+    <w:p>
+      <w:pPr>
+        <w:rPr>
+          <w:lang w:val="en-US"/>
+        </w:rPr>
+      </w:pPr>
+    </w:p>
+    <w:p>
+      <w:pPr>
+        <w:rPr>
+          <w:sz w:val="36"/>
+          <w:szCs w:val="36"/>
+          <w:lang w:val="en-US"/>
+        </w:rPr>
+      </w:pPr>
+      <w:r>
+        <w:rPr>
+          <w:sz w:val="36"/>
+          <w:szCs w:val="36"/>
+          <w:lang w:val="en-US"/>
+        </w:rPr>
+        <w:t>UNDERSTANDING  NDP101</w:t>
       </w:r>
     </w:p>
     <w:p>
@@ -211,16 +253,8 @@
         <w:rPr>
           <w:lang w:val="en-US"/>
         </w:rPr>
-        <w:t>rew install Arduino-</w:t>
-      </w:r>
-      <w:proofErr w:type="gramStart"/>
-      <w:r>
-        <w:rPr>
-          <w:lang w:val="en-US"/>
-        </w:rPr>
-        <w:t>cli</w:t>
-      </w:r>
-      <w:proofErr w:type="gramEnd"/>
+        <w:t>rew install Arduino-cli</w:t>
+      </w:r>
     </w:p>
     <w:p>
       <w:pPr>
@@ -273,16 +307,8 @@
         <w:rPr>
           <w:lang w:val="en-US"/>
         </w:rPr>
-        <w:t xml:space="preserve">Install </w:t>
-      </w:r>
-      <w:proofErr w:type="gramStart"/>
-      <w:r>
-        <w:rPr>
-          <w:lang w:val="en-US"/>
-        </w:rPr>
-        <w:t>python3</w:t>
-      </w:r>
-      <w:proofErr w:type="gramEnd"/>
+        <w:t>Install python3</w:t>
+      </w:r>
     </w:p>
     <w:p>
       <w:pPr>
@@ -389,7 +415,6 @@
         <w:t xml:space="preserve"> </w:t>
       </w:r>
       <w:proofErr w:type="spellStart"/>
-      <w:proofErr w:type="gramStart"/>
       <w:r>
         <w:rPr>
           <w:lang w:val="en-US"/>
@@ -397,7 +422,6 @@
         <w:t>nodejs</w:t>
       </w:r>
       <w:proofErr w:type="spellEnd"/>
-      <w:proofErr w:type="gramEnd"/>
     </w:p>
     <w:p>
       <w:pPr>
@@ -453,21 +477,8 @@
           <w:shd w:val="clear" w:color="auto" w:fill="FBF6F5"/>
           <w:lang w:val="en-US"/>
         </w:rPr>
-        <w:t xml:space="preserve"> config get </w:t>
-      </w:r>
-      <w:proofErr w:type="gramStart"/>
-      <w:r>
-        <w:rPr>
-          <w:rFonts w:ascii="Courier New" w:hAnsi="Courier New" w:cs="Courier New"/>
-          <w:color w:val="2D1610"/>
-          <w:sz w:val="21"/>
-          <w:szCs w:val="21"/>
-          <w:shd w:val="clear" w:color="auto" w:fill="FBF6F5"/>
-          <w:lang w:val="en-US"/>
-        </w:rPr>
-        <w:t>prefix</w:t>
-      </w:r>
-      <w:proofErr w:type="gramEnd"/>
+        <w:t xml:space="preserve"> config get prefix</w:t>
+      </w:r>
     </w:p>
     <w:p>
       <w:pPr>
@@ -534,14 +545,7 @@
         <w:rPr>
           <w:lang w:val="en-US"/>
         </w:rPr>
-        <w:t xml:space="preserve"> ~</w:t>
-      </w:r>
-      <w:proofErr w:type="gramStart"/>
-      <w:r>
-        <w:rPr>
-          <w:lang w:val="en-US"/>
-        </w:rPr>
-        <w:t>/.</w:t>
+        <w:t xml:space="preserve"> ~/.</w:t>
       </w:r>
       <w:proofErr w:type="spellStart"/>
       <w:r>
@@ -551,7 +555,6 @@
         <w:t>npm</w:t>
       </w:r>
       <w:proofErr w:type="spellEnd"/>
-      <w:proofErr w:type="gramEnd"/>
       <w:r>
         <w:rPr>
           <w:lang w:val="en-US"/>
@@ -578,14 +581,7 @@
         <w:rPr>
           <w:lang w:val="en-US"/>
         </w:rPr>
-        <w:t xml:space="preserve"> config set prefix ‘~</w:t>
-      </w:r>
-      <w:proofErr w:type="gramStart"/>
-      <w:r>
-        <w:rPr>
-          <w:lang w:val="en-US"/>
-        </w:rPr>
-        <w:t>/.</w:t>
+        <w:t xml:space="preserve"> config set prefix ‘~/.</w:t>
       </w:r>
       <w:proofErr w:type="spellStart"/>
       <w:r>
@@ -595,7 +591,6 @@
         <w:t>npm</w:t>
       </w:r>
       <w:proofErr w:type="spellEnd"/>
-      <w:proofErr w:type="gramEnd"/>
       <w:r>
         <w:rPr>
           <w:lang w:val="en-US"/>
@@ -614,14 +609,7 @@
         <w:rPr>
           <w:lang w:val="en-US"/>
         </w:rPr>
-        <w:t>echo ‘export PATH=~</w:t>
-      </w:r>
-      <w:proofErr w:type="gramStart"/>
-      <w:r>
-        <w:rPr>
-          <w:lang w:val="en-US"/>
-        </w:rPr>
-        <w:t>/.</w:t>
+        <w:t>echo ‘export PATH=~/.</w:t>
       </w:r>
       <w:proofErr w:type="spellStart"/>
       <w:r>
@@ -631,7 +619,6 @@
         <w:t>npm</w:t>
       </w:r>
       <w:proofErr w:type="spellEnd"/>
-      <w:proofErr w:type="gramEnd"/>
       <w:r>
         <w:rPr>
           <w:lang w:val="en-US"/>
@@ -668,16 +655,8 @@
         <w:rPr>
           <w:lang w:val="en-US"/>
         </w:rPr>
-        <w:t xml:space="preserve"> install -g edge-impulse-</w:t>
-      </w:r>
-      <w:proofErr w:type="gramStart"/>
-      <w:r>
-        <w:rPr>
-          <w:lang w:val="en-US"/>
-        </w:rPr>
-        <w:t>cli</w:t>
-      </w:r>
-      <w:proofErr w:type="gramEnd"/>
+        <w:t xml:space="preserve"> install -g edge-impulse-cli</w:t>
+      </w:r>
     </w:p>
     <w:p>
       <w:pPr>
@@ -799,7 +778,6 @@
         </w:rPr>
         <w:t xml:space="preserve">Insert login password and authorize </w:t>
       </w:r>
-      <w:proofErr w:type="gramStart"/>
       <w:r>
         <w:rPr>
           <w:rFonts w:ascii="Helvetica Neue" w:hAnsi="Helvetica Neue"/>
@@ -810,9 +788,8 @@
           <w:shd w:val="clear" w:color="auto" w:fill="FFFFFF"/>
           <w:lang w:val="en-US"/>
         </w:rPr>
-        <w:t>that</w:t>
-      </w:r>
-      <w:proofErr w:type="gramEnd"/>
+        <w:t>that.</w:t>
+      </w:r>
     </w:p>
     <w:p>
       <w:pPr>
@@ -826,14 +803,12 @@
         </w:rPr>
         <w:t xml:space="preserve">To execute this the program should be in boost mode so double click on reset </w:t>
       </w:r>
-      <w:proofErr w:type="gramStart"/>
-      <w:r>
-        <w:rPr>
-          <w:lang w:val="en-US"/>
-        </w:rPr>
-        <w:t>button</w:t>
-      </w:r>
-      <w:proofErr w:type="gramEnd"/>
+      <w:r>
+        <w:rPr>
+          <w:lang w:val="en-US"/>
+        </w:rPr>
+        <w:t>button.</w:t>
+      </w:r>
     </w:p>
     <w:p>
       <w:pPr>
@@ -884,14 +859,12 @@
         </w:rPr>
         <w:t xml:space="preserve">Installation Arduino IDE, on which I will </w:t>
       </w:r>
-      <w:proofErr w:type="gramStart"/>
-      <w:r>
-        <w:rPr>
-          <w:lang w:val="en-US"/>
-        </w:rPr>
-        <w:t>develop</w:t>
-      </w:r>
-      <w:proofErr w:type="gramEnd"/>
+      <w:r>
+        <w:rPr>
+          <w:lang w:val="en-US"/>
+        </w:rPr>
+        <w:t>develop.</w:t>
+      </w:r>
     </w:p>
     <w:p>
       <w:pPr>
@@ -999,14 +972,12 @@
         </w:rPr>
         <w:t xml:space="preserve">To familiarize with the </w:t>
       </w:r>
-      <w:proofErr w:type="gramStart"/>
-      <w:r>
-        <w:rPr>
-          <w:lang w:val="en-US"/>
-        </w:rPr>
-        <w:t>system</w:t>
-      </w:r>
-      <w:proofErr w:type="gramEnd"/>
+      <w:r>
+        <w:rPr>
+          <w:lang w:val="en-US"/>
+        </w:rPr>
+        <w:t>system,</w:t>
+      </w:r>
       <w:r>
         <w:rPr>
           <w:lang w:val="en-US"/>
@@ -1096,14 +1067,12 @@
         </w:rPr>
         <w:t xml:space="preserve">with various sounds </w:t>
       </w:r>
-      <w:proofErr w:type="gramStart"/>
-      <w:r>
-        <w:rPr>
-          <w:lang w:val="en-US"/>
-        </w:rPr>
-        <w:t>in order to</w:t>
-      </w:r>
-      <w:proofErr w:type="gramEnd"/>
+      <w:r>
+        <w:rPr>
+          <w:lang w:val="en-US"/>
+        </w:rPr>
+        <w:t>to</w:t>
+      </w:r>
       <w:r>
         <w:rPr>
           <w:lang w:val="en-US"/>
@@ -1117,15 +1086,13 @@
         </w:rPr>
         <w:t xml:space="preserve">blue, with the objective to activate a corresponding </w:t>
       </w:r>
-      <w:proofErr w:type="gramStart"/>
       <w:r>
         <w:rPr>
           <w:rFonts w:ascii="Aptos" w:hAnsi="Aptos"/>
           <w:lang w:val="en-US"/>
         </w:rPr>
-        <w:t>color</w:t>
-      </w:r>
-      <w:proofErr w:type="gramEnd"/>
+        <w:t>color.</w:t>
+      </w:r>
     </w:p>
     <w:p>
       <w:pPr>
@@ -1438,7 +1405,6 @@
         </w:rPr>
         <w:t xml:space="preserve"> reliable </w:t>
       </w:r>
-      <w:proofErr w:type="gramStart"/>
       <w:r>
         <w:rPr>
           <w:lang w:val="en-US"/>
@@ -1449,9 +1415,8 @@
         <w:rPr>
           <w:lang w:val="en-US"/>
         </w:rPr>
-        <w:t xml:space="preserve"> it</w:t>
-      </w:r>
-      <w:proofErr w:type="gramEnd"/>
+        <w:t>it</w:t>
+      </w:r>
       <w:r>
         <w:rPr>
           <w:lang w:val="en-US"/>
@@ -1748,13 +1713,7 @@
         <w:rPr>
           <w:lang w:val="en-US"/>
         </w:rPr>
-        <w:t xml:space="preserve">• </w:t>
-      </w:r>
-      <w:r>
-        <w:rPr>
-          <w:lang w:val="en-US"/>
-        </w:rPr>
-        <w:t>Dropout (rate 0.2)</w:t>
+        <w:t>• Dropout (rate 0.2)</w:t>
       </w:r>
     </w:p>
     <w:p>
@@ -2228,14 +2187,12 @@
         </w:rPr>
         <w:t xml:space="preserve">After building the firmware with that model, starting from that is essential to code in my case to toggle the RGB Led to Blue, when the NDP101 is triggered and recognizes the BLUE label. To implement this </w:t>
       </w:r>
-      <w:proofErr w:type="gramStart"/>
-      <w:r>
-        <w:rPr>
-          <w:lang w:val="en-US"/>
-        </w:rPr>
-        <w:t>behavior</w:t>
-      </w:r>
-      <w:proofErr w:type="gramEnd"/>
+      <w:r>
+        <w:rPr>
+          <w:lang w:val="en-US"/>
+        </w:rPr>
+        <w:t>behavior,</w:t>
+      </w:r>
       <w:r>
         <w:rPr>
           <w:lang w:val="en-US"/>
@@ -2334,7 +2291,7 @@
           <w:lang w:val="en-US"/>
         </w:rPr>
         <w:drawing>
-          <wp:inline distT="0" distB="0" distL="0" distR="0" wp14:anchorId="605124E3" wp14:editId="4CF582F3">
+          <wp:inline distT="0" distB="0" distL="0" distR="0" wp14:anchorId="605124E3" wp14:editId="226A347A">
             <wp:extent cx="2852981" cy="2461846"/>
             <wp:effectExtent l="0" t="0" r="5080" b="2540"/>
             <wp:docPr id="1403368134" name="Immagine 9" descr="Immagine che contiene testo, schermata, Carattere&#10;&#10;Descrizione generata automaticamente"/>
@@ -2451,14 +2408,12 @@
         </w:rPr>
         <w:t>Flash Memory address counting problem, after some testing and uploads the device didn’t allow any upload because it looked like reading in binary file 0xFF. To resolve this I had to totally reset with a command send to host processor (</w:t>
       </w:r>
-      <w:proofErr w:type="gramStart"/>
-      <w:r>
-        <w:rPr>
-          <w:lang w:val="en-US"/>
-        </w:rPr>
-        <w:t>command :F</w:t>
-      </w:r>
-      <w:proofErr w:type="gramEnd"/>
+      <w:r>
+        <w:rPr>
+          <w:lang w:val="en-US"/>
+        </w:rPr>
+        <w:t>command: F</w:t>
+      </w:r>
       <w:r>
         <w:rPr>
           <w:lang w:val="en-US"/>
@@ -2593,6 +2548,184 @@
     </w:lvl>
   </w:abstractNum>
   <w:abstractNum w:abstractNumId="1" w15:restartNumberingAfterBreak="0">
+    <w:nsid w:val="34915086"/>
+    <w:multiLevelType w:val="hybridMultilevel"/>
+    <w:tmpl w:val="437C623E"/>
+    <w:lvl w:ilvl="0" w:tplc="0410000F">
+      <w:start w:val="1"/>
+      <w:numFmt w:val="decimal"/>
+      <w:lvlText w:val="%1."/>
+      <w:lvlJc w:val="left"/>
+      <w:pPr>
+        <w:ind w:left="720" w:hanging="360"/>
+      </w:pPr>
+      <w:rPr>
+        <w:rFonts w:hint="default"/>
+      </w:rPr>
+    </w:lvl>
+    <w:lvl w:ilvl="1" w:tplc="04100019" w:tentative="1">
+      <w:start w:val="1"/>
+      <w:numFmt w:val="lowerLetter"/>
+      <w:lvlText w:val="%2."/>
+      <w:lvlJc w:val="left"/>
+      <w:pPr>
+        <w:ind w:left="1440" w:hanging="360"/>
+      </w:pPr>
+    </w:lvl>
+    <w:lvl w:ilvl="2" w:tplc="0410001B" w:tentative="1">
+      <w:start w:val="1"/>
+      <w:numFmt w:val="lowerRoman"/>
+      <w:lvlText w:val="%3."/>
+      <w:lvlJc w:val="right"/>
+      <w:pPr>
+        <w:ind w:left="2160" w:hanging="180"/>
+      </w:pPr>
+    </w:lvl>
+    <w:lvl w:ilvl="3" w:tplc="0410000F" w:tentative="1">
+      <w:start w:val="1"/>
+      <w:numFmt w:val="decimal"/>
+      <w:lvlText w:val="%4."/>
+      <w:lvlJc w:val="left"/>
+      <w:pPr>
+        <w:ind w:left="2880" w:hanging="360"/>
+      </w:pPr>
+    </w:lvl>
+    <w:lvl w:ilvl="4" w:tplc="04100019" w:tentative="1">
+      <w:start w:val="1"/>
+      <w:numFmt w:val="lowerLetter"/>
+      <w:lvlText w:val="%5."/>
+      <w:lvlJc w:val="left"/>
+      <w:pPr>
+        <w:ind w:left="3600" w:hanging="360"/>
+      </w:pPr>
+    </w:lvl>
+    <w:lvl w:ilvl="5" w:tplc="0410001B" w:tentative="1">
+      <w:start w:val="1"/>
+      <w:numFmt w:val="lowerRoman"/>
+      <w:lvlText w:val="%6."/>
+      <w:lvlJc w:val="right"/>
+      <w:pPr>
+        <w:ind w:left="4320" w:hanging="180"/>
+      </w:pPr>
+    </w:lvl>
+    <w:lvl w:ilvl="6" w:tplc="0410000F" w:tentative="1">
+      <w:start w:val="1"/>
+      <w:numFmt w:val="decimal"/>
+      <w:lvlText w:val="%7."/>
+      <w:lvlJc w:val="left"/>
+      <w:pPr>
+        <w:ind w:left="5040" w:hanging="360"/>
+      </w:pPr>
+    </w:lvl>
+    <w:lvl w:ilvl="7" w:tplc="04100019" w:tentative="1">
+      <w:start w:val="1"/>
+      <w:numFmt w:val="lowerLetter"/>
+      <w:lvlText w:val="%8."/>
+      <w:lvlJc w:val="left"/>
+      <w:pPr>
+        <w:ind w:left="5760" w:hanging="360"/>
+      </w:pPr>
+    </w:lvl>
+    <w:lvl w:ilvl="8" w:tplc="0410001B" w:tentative="1">
+      <w:start w:val="1"/>
+      <w:numFmt w:val="lowerRoman"/>
+      <w:lvlText w:val="%9."/>
+      <w:lvlJc w:val="right"/>
+      <w:pPr>
+        <w:ind w:left="6480" w:hanging="180"/>
+      </w:pPr>
+    </w:lvl>
+  </w:abstractNum>
+  <w:abstractNum w:abstractNumId="2" w15:restartNumberingAfterBreak="0">
+    <w:nsid w:val="4FD26C2E"/>
+    <w:multiLevelType w:val="hybridMultilevel"/>
+    <w:tmpl w:val="EF98387C"/>
+    <w:lvl w:ilvl="0" w:tplc="9392D160">
+      <w:start w:val="1"/>
+      <w:numFmt w:val="decimal"/>
+      <w:lvlText w:val="(%1)"/>
+      <w:lvlJc w:val="left"/>
+      <w:pPr>
+        <w:ind w:left="720" w:hanging="360"/>
+      </w:pPr>
+      <w:rPr>
+        <w:rFonts w:hint="default"/>
+      </w:rPr>
+    </w:lvl>
+    <w:lvl w:ilvl="1" w:tplc="04100019" w:tentative="1">
+      <w:start w:val="1"/>
+      <w:numFmt w:val="lowerLetter"/>
+      <w:lvlText w:val="%2."/>
+      <w:lvlJc w:val="left"/>
+      <w:pPr>
+        <w:ind w:left="1440" w:hanging="360"/>
+      </w:pPr>
+    </w:lvl>
+    <w:lvl w:ilvl="2" w:tplc="0410001B" w:tentative="1">
+      <w:start w:val="1"/>
+      <w:numFmt w:val="lowerRoman"/>
+      <w:lvlText w:val="%3."/>
+      <w:lvlJc w:val="right"/>
+      <w:pPr>
+        <w:ind w:left="2160" w:hanging="180"/>
+      </w:pPr>
+    </w:lvl>
+    <w:lvl w:ilvl="3" w:tplc="0410000F" w:tentative="1">
+      <w:start w:val="1"/>
+      <w:numFmt w:val="decimal"/>
+      <w:lvlText w:val="%4."/>
+      <w:lvlJc w:val="left"/>
+      <w:pPr>
+        <w:ind w:left="2880" w:hanging="360"/>
+      </w:pPr>
+    </w:lvl>
+    <w:lvl w:ilvl="4" w:tplc="04100019" w:tentative="1">
+      <w:start w:val="1"/>
+      <w:numFmt w:val="lowerLetter"/>
+      <w:lvlText w:val="%5."/>
+      <w:lvlJc w:val="left"/>
+      <w:pPr>
+        <w:ind w:left="3600" w:hanging="360"/>
+      </w:pPr>
+    </w:lvl>
+    <w:lvl w:ilvl="5" w:tplc="0410001B" w:tentative="1">
+      <w:start w:val="1"/>
+      <w:numFmt w:val="lowerRoman"/>
+      <w:lvlText w:val="%6."/>
+      <w:lvlJc w:val="right"/>
+      <w:pPr>
+        <w:ind w:left="4320" w:hanging="180"/>
+      </w:pPr>
+    </w:lvl>
+    <w:lvl w:ilvl="6" w:tplc="0410000F" w:tentative="1">
+      <w:start w:val="1"/>
+      <w:numFmt w:val="decimal"/>
+      <w:lvlText w:val="%7."/>
+      <w:lvlJc w:val="left"/>
+      <w:pPr>
+        <w:ind w:left="5040" w:hanging="360"/>
+      </w:pPr>
+    </w:lvl>
+    <w:lvl w:ilvl="7" w:tplc="04100019" w:tentative="1">
+      <w:start w:val="1"/>
+      <w:numFmt w:val="lowerLetter"/>
+      <w:lvlText w:val="%8."/>
+      <w:lvlJc w:val="left"/>
+      <w:pPr>
+        <w:ind w:left="5760" w:hanging="360"/>
+      </w:pPr>
+    </w:lvl>
+    <w:lvl w:ilvl="8" w:tplc="0410001B" w:tentative="1">
+      <w:start w:val="1"/>
+      <w:numFmt w:val="lowerRoman"/>
+      <w:lvlText w:val="%9."/>
+      <w:lvlJc w:val="right"/>
+      <w:pPr>
+        <w:ind w:left="6480" w:hanging="180"/>
+      </w:pPr>
+    </w:lvl>
+  </w:abstractNum>
+  <w:abstractNum w:abstractNumId="3" w15:restartNumberingAfterBreak="0">
     <w:nsid w:val="52C469C4"/>
     <w:multiLevelType w:val="multilevel"/>
     <w:tmpl w:val="A5924EA4"/>
@@ -2713,7 +2846,96 @@
       </w:rPr>
     </w:lvl>
   </w:abstractNum>
-  <w:abstractNum w:abstractNumId="2" w15:restartNumberingAfterBreak="0">
+  <w:abstractNum w:abstractNumId="4" w15:restartNumberingAfterBreak="0">
+    <w:nsid w:val="5E693EA7"/>
+    <w:multiLevelType w:val="hybridMultilevel"/>
+    <w:tmpl w:val="7CEC0712"/>
+    <w:lvl w:ilvl="0" w:tplc="0410000F">
+      <w:start w:val="1"/>
+      <w:numFmt w:val="decimal"/>
+      <w:lvlText w:val="%1."/>
+      <w:lvlJc w:val="left"/>
+      <w:pPr>
+        <w:ind w:left="720" w:hanging="360"/>
+      </w:pPr>
+      <w:rPr>
+        <w:rFonts w:hint="default"/>
+      </w:rPr>
+    </w:lvl>
+    <w:lvl w:ilvl="1" w:tplc="04100019" w:tentative="1">
+      <w:start w:val="1"/>
+      <w:numFmt w:val="lowerLetter"/>
+      <w:lvlText w:val="%2."/>
+      <w:lvlJc w:val="left"/>
+      <w:pPr>
+        <w:ind w:left="1440" w:hanging="360"/>
+      </w:pPr>
+    </w:lvl>
+    <w:lvl w:ilvl="2" w:tplc="0410001B" w:tentative="1">
+      <w:start w:val="1"/>
+      <w:numFmt w:val="lowerRoman"/>
+      <w:lvlText w:val="%3."/>
+      <w:lvlJc w:val="right"/>
+      <w:pPr>
+        <w:ind w:left="2160" w:hanging="180"/>
+      </w:pPr>
+    </w:lvl>
+    <w:lvl w:ilvl="3" w:tplc="0410000F" w:tentative="1">
+      <w:start w:val="1"/>
+      <w:numFmt w:val="decimal"/>
+      <w:lvlText w:val="%4."/>
+      <w:lvlJc w:val="left"/>
+      <w:pPr>
+        <w:ind w:left="2880" w:hanging="360"/>
+      </w:pPr>
+    </w:lvl>
+    <w:lvl w:ilvl="4" w:tplc="04100019" w:tentative="1">
+      <w:start w:val="1"/>
+      <w:numFmt w:val="lowerLetter"/>
+      <w:lvlText w:val="%5."/>
+      <w:lvlJc w:val="left"/>
+      <w:pPr>
+        <w:ind w:left="3600" w:hanging="360"/>
+      </w:pPr>
+    </w:lvl>
+    <w:lvl w:ilvl="5" w:tplc="0410001B" w:tentative="1">
+      <w:start w:val="1"/>
+      <w:numFmt w:val="lowerRoman"/>
+      <w:lvlText w:val="%6."/>
+      <w:lvlJc w:val="right"/>
+      <w:pPr>
+        <w:ind w:left="4320" w:hanging="180"/>
+      </w:pPr>
+    </w:lvl>
+    <w:lvl w:ilvl="6" w:tplc="0410000F" w:tentative="1">
+      <w:start w:val="1"/>
+      <w:numFmt w:val="decimal"/>
+      <w:lvlText w:val="%7."/>
+      <w:lvlJc w:val="left"/>
+      <w:pPr>
+        <w:ind w:left="5040" w:hanging="360"/>
+      </w:pPr>
+    </w:lvl>
+    <w:lvl w:ilvl="7" w:tplc="04100019" w:tentative="1">
+      <w:start w:val="1"/>
+      <w:numFmt w:val="lowerLetter"/>
+      <w:lvlText w:val="%8."/>
+      <w:lvlJc w:val="left"/>
+      <w:pPr>
+        <w:ind w:left="5760" w:hanging="360"/>
+      </w:pPr>
+    </w:lvl>
+    <w:lvl w:ilvl="8" w:tplc="0410001B" w:tentative="1">
+      <w:start w:val="1"/>
+      <w:numFmt w:val="lowerRoman"/>
+      <w:lvlText w:val="%9."/>
+      <w:lvlJc w:val="right"/>
+      <w:pPr>
+        <w:ind w:left="6480" w:hanging="180"/>
+      </w:pPr>
+    </w:lvl>
+  </w:abstractNum>
+  <w:abstractNum w:abstractNumId="5" w15:restartNumberingAfterBreak="0">
     <w:nsid w:val="70D15B24"/>
     <w:multiLevelType w:val="multilevel"/>
     <w:tmpl w:val="ECFE5F0A"/>
@@ -2834,14 +3056,115 @@
       </w:rPr>
     </w:lvl>
   </w:abstractNum>
+  <w:abstractNum w:abstractNumId="6" w15:restartNumberingAfterBreak="0">
+    <w:nsid w:val="7804067F"/>
+    <w:multiLevelType w:val="hybridMultilevel"/>
+    <w:tmpl w:val="8BF4A82A"/>
+    <w:lvl w:ilvl="0" w:tplc="0410000F">
+      <w:start w:val="1"/>
+      <w:numFmt w:val="decimal"/>
+      <w:lvlText w:val="%1."/>
+      <w:lvlJc w:val="left"/>
+      <w:pPr>
+        <w:ind w:left="720" w:hanging="360"/>
+      </w:pPr>
+      <w:rPr>
+        <w:rFonts w:hint="default"/>
+      </w:rPr>
+    </w:lvl>
+    <w:lvl w:ilvl="1" w:tplc="04100019" w:tentative="1">
+      <w:start w:val="1"/>
+      <w:numFmt w:val="lowerLetter"/>
+      <w:lvlText w:val="%2."/>
+      <w:lvlJc w:val="left"/>
+      <w:pPr>
+        <w:ind w:left="1440" w:hanging="360"/>
+      </w:pPr>
+    </w:lvl>
+    <w:lvl w:ilvl="2" w:tplc="0410001B" w:tentative="1">
+      <w:start w:val="1"/>
+      <w:numFmt w:val="lowerRoman"/>
+      <w:lvlText w:val="%3."/>
+      <w:lvlJc w:val="right"/>
+      <w:pPr>
+        <w:ind w:left="2160" w:hanging="180"/>
+      </w:pPr>
+    </w:lvl>
+    <w:lvl w:ilvl="3" w:tplc="0410000F" w:tentative="1">
+      <w:start w:val="1"/>
+      <w:numFmt w:val="decimal"/>
+      <w:lvlText w:val="%4."/>
+      <w:lvlJc w:val="left"/>
+      <w:pPr>
+        <w:ind w:left="2880" w:hanging="360"/>
+      </w:pPr>
+    </w:lvl>
+    <w:lvl w:ilvl="4" w:tplc="04100019" w:tentative="1">
+      <w:start w:val="1"/>
+      <w:numFmt w:val="lowerLetter"/>
+      <w:lvlText w:val="%5."/>
+      <w:lvlJc w:val="left"/>
+      <w:pPr>
+        <w:ind w:left="3600" w:hanging="360"/>
+      </w:pPr>
+    </w:lvl>
+    <w:lvl w:ilvl="5" w:tplc="0410001B" w:tentative="1">
+      <w:start w:val="1"/>
+      <w:numFmt w:val="lowerRoman"/>
+      <w:lvlText w:val="%6."/>
+      <w:lvlJc w:val="right"/>
+      <w:pPr>
+        <w:ind w:left="4320" w:hanging="180"/>
+      </w:pPr>
+    </w:lvl>
+    <w:lvl w:ilvl="6" w:tplc="0410000F" w:tentative="1">
+      <w:start w:val="1"/>
+      <w:numFmt w:val="decimal"/>
+      <w:lvlText w:val="%7."/>
+      <w:lvlJc w:val="left"/>
+      <w:pPr>
+        <w:ind w:left="5040" w:hanging="360"/>
+      </w:pPr>
+    </w:lvl>
+    <w:lvl w:ilvl="7" w:tplc="04100019" w:tentative="1">
+      <w:start w:val="1"/>
+      <w:numFmt w:val="lowerLetter"/>
+      <w:lvlText w:val="%8."/>
+      <w:lvlJc w:val="left"/>
+      <w:pPr>
+        <w:ind w:left="5760" w:hanging="360"/>
+      </w:pPr>
+    </w:lvl>
+    <w:lvl w:ilvl="8" w:tplc="0410001B" w:tentative="1">
+      <w:start w:val="1"/>
+      <w:numFmt w:val="lowerRoman"/>
+      <w:lvlText w:val="%9."/>
+      <w:lvlJc w:val="right"/>
+      <w:pPr>
+        <w:ind w:left="6480" w:hanging="180"/>
+      </w:pPr>
+    </w:lvl>
+  </w:abstractNum>
   <w:num w:numId="1" w16cid:durableId="1883129019">
-    <w:abstractNumId w:val="1"/>
+    <w:abstractNumId w:val="3"/>
   </w:num>
   <w:num w:numId="2" w16cid:durableId="965702710">
-    <w:abstractNumId w:val="2"/>
+    <w:abstractNumId w:val="5"/>
   </w:num>
   <w:num w:numId="3" w16cid:durableId="955327280">
     <w:abstractNumId w:val="0"/>
+  </w:num>
+  <w:num w:numId="4" w16cid:durableId="1136488523">
+    <w:abstractNumId w:val="6"/>
+  </w:num>
+  <w:num w:numId="5" w16cid:durableId="289284612">
+    <w:abstractNumId w:val="4"/>
+  </w:num>
+  <w:num w:numId="6" w16cid:durableId="1118643789">
+    <w:abstractNumId w:val="1"/>
+  </w:num>
+  <w:num w:numId="7" w16cid:durableId="1904682007">
+    <w:abstractNumId w:val="2"/>
   </w:num>
 </w:numbering>
 </file>

</xml_diff>